<commit_message>
Adjusted prompt, fixed delaying redirect route after submiting document
</commit_message>
<xml_diff>
--- a/Questions(Example).docx
+++ b/Questions(Example).docx
@@ -1,12 +1,284 @@
 
 <file path=word/document.xml><?xml version="1.0" encoding="utf-8"?>
-<w:document xmlns:wpc="http://schemas.microsoft.com/office/word/2010/wordprocessingCanvas" xmlns:cx="http://schemas.microsoft.com/office/drawing/2014/chartex" xmlns:cx1="http://schemas.microsoft.com/office/drawing/2015/9/8/chartex" xmlns:cx2="http://schemas.microsoft.com/office/drawing/2015/10/21/chartex" xmlns:cx3="http://schemas.microsoft.com/office/drawing/2016/5/9/chartex" xmlns:cx4="http://schemas.microsoft.com/office/drawing/2016/5/10/chartex" xmlns:cx5="http://schemas.microsoft.com/office/drawing/2016/5/11/chartex" xmlns:cx6="http://schemas.microsoft.com/office/drawing/2016/5/12/chartex" xmlns:cx7="http://schemas.microsoft.com/office/drawing/2016/5/13/chartex" xmlns:cx8="http://schemas.microsoft.com/office/drawing/2016/5/14/chartex" xmlns:mc="http://schemas.openxmlformats.org/markup-compatibility/2006" xmlns:aink="http://schemas.microsoft.com/office/drawing/2016/ink" xmlns:am3d="http://schemas.microsoft.com/office/drawing/2017/model3d" xmlns:o="urn:schemas-microsoft-com:office:office" xmlns:oel="http://schemas.microsoft.com/office/2019/extlst" xmlns:r="http://schemas.openxmlformats.org/officeDocument/2006/relationships" xmlns:m="http://schemas.openxmlformats.org/officeDocument/2006/math" xmlns:v="urn:schemas-microsoft-com:vml" xmlns:wp14="http://schemas.microsoft.com/office/word/2010/wordprocessingDrawing" xmlns:wp="http://schemas.openxmlformats.org/drawingml/2006/wordprocessingDrawing" xmlns:w10="urn:schemas-microsoft-com:office:word" xmlns:w="http://schemas.openxmlformats.org/wordprocessingml/2006/main" xmlns:w14="http://schemas.microsoft.com/office/word/2010/wordml" xmlns:w15="http://schemas.microsoft.com/office/word/2012/wordml" xmlns:w16cex="http://schemas.microsoft.com/office/word/2018/wordml/cex" xmlns:w16cid="http://schemas.microsoft.com/office/word/2016/wordml/cid" xmlns:w16="http://schemas.microsoft.com/office/word/2018/wordml" xmlns:w16sdtdh="http://schemas.microsoft.com/office/word/2020/wordml/sdtdatahash" xmlns:w16se="http://schemas.microsoft.com/office/word/2015/wordml/symex" xmlns:wpg="http://schemas.microsoft.com/office/word/2010/wordprocessingGroup" xmlns:wpi="http://schemas.microsoft.com/office/word/2010/wordprocessingInk" xmlns:wne="http://schemas.microsoft.com/office/word/2006/wordml" xmlns:wps="http://schemas.microsoft.com/office/word/2010/wordprocessingShape" mc:Ignorable="w14 w15 w16se w16cid w16 w16cex w16sdtdh wp14">
+<w:document xmlns:wpc="http://schemas.microsoft.com/office/word/2010/wordprocessingCanvas" xmlns:cx="http://schemas.microsoft.com/office/drawing/2014/chartex" xmlns:cx1="http://schemas.microsoft.com/office/drawing/2015/9/8/chartex" xmlns:cx2="http://schemas.microsoft.com/office/drawing/2015/10/21/chartex" xmlns:cx3="http://schemas.microsoft.com/office/drawing/2016/5/9/chartex" xmlns:cx4="http://schemas.microsoft.com/office/drawing/2016/5/10/chartex" xmlns:cx5="http://schemas.microsoft.com/office/drawing/2016/5/11/chartex" xmlns:cx6="http://schemas.microsoft.com/office/drawing/2016/5/12/chartex" xmlns:cx7="http://schemas.microsoft.com/office/drawing/2016/5/13/chartex" xmlns:cx8="http://schemas.microsoft.com/office/drawing/2016/5/14/chartex" xmlns:mc="http://schemas.openxmlformats.org/markup-compatibility/2006" xmlns:aink="http://schemas.microsoft.com/office/drawing/2016/ink" xmlns:am3d="http://schemas.microsoft.com/office/drawing/2017/model3d" xmlns:o="urn:schemas-microsoft-com:office:office" xmlns:oel="http://schemas.microsoft.com/office/2019/extlst" xmlns:r="http://schemas.openxmlformats.org/officeDocument/2006/relationships" xmlns:m="http://schemas.openxmlformats.org/officeDocument/2006/math" xmlns:v="urn:schemas-microsoft-com:vml" xmlns:wp14="http://schemas.microsoft.com/office/word/2010/wordprocessingDrawing" xmlns:wp="http://schemas.openxmlformats.org/drawingml/2006/wordprocessingDrawing" xmlns:w10="urn:schemas-microsoft-com:office:word" xmlns:w="http://schemas.openxmlformats.org/wordprocessingml/2006/main" xmlns:w14="http://schemas.microsoft.com/office/word/2010/wordml" xmlns:w15="http://schemas.microsoft.com/office/word/2012/wordml" xmlns:w16cex="http://schemas.microsoft.com/office/word/2018/wordml/cex" xmlns:w16cid="http://schemas.microsoft.com/office/word/2016/wordml/cid" xmlns:w16="http://schemas.microsoft.com/office/word/2018/wordml" xmlns:w16du="http://schemas.microsoft.com/office/word/2023/wordml/word16du" xmlns:w16sdtdh="http://schemas.microsoft.com/office/word/2020/wordml/sdtdatahash" xmlns:w16se="http://schemas.microsoft.com/office/word/2015/wordml/symex" xmlns:wpg="http://schemas.microsoft.com/office/word/2010/wordprocessingGroup" xmlns:wpi="http://schemas.microsoft.com/office/word/2010/wordprocessingInk" xmlns:wne="http://schemas.microsoft.com/office/word/2006/wordml" xmlns:wps="http://schemas.microsoft.com/office/word/2010/wordprocessingShape" mc:Ignorable="w14 w15 w16se w16cid w16 w16cex w16sdtdh w16du wp14">
   <w:body>
     <w:p>
       <w:r>
-        <w:t>Java Object-oriented programming, the pillars in OOP.</w:t>
-      </w:r>
-    </w:p>
+        <w:t>Java Object-oriented programming</w:t>
+      </w:r>
+    </w:p>
+    <w:p/>
+    <w:p>
+      <w:pPr>
+        <w:rPr>
+          <w:b/>
+          <w:bCs/>
+        </w:rPr>
+      </w:pPr>
+      <w:r>
+        <w:rPr>
+          <w:b/>
+          <w:bCs/>
+        </w:rPr>
+        <w:t>1. What is Object-Oriented Programming (OOP)?</w:t>
+      </w:r>
+    </w:p>
+    <w:p>
+      <w:r>
+        <w:rPr>
+          <w:b/>
+          <w:bCs/>
+        </w:rPr>
+        <w:t>Answer</w:t>
+      </w:r>
+      <w:r>
+        <w:t>: A paradigm based on objects containing data and behavior.</w:t>
+      </w:r>
+    </w:p>
+    <w:p>
+      <w:pPr>
+        <w:rPr>
+          <w:b/>
+          <w:bCs/>
+        </w:rPr>
+      </w:pPr>
+      <w:r>
+        <w:rPr>
+          <w:b/>
+          <w:bCs/>
+        </w:rPr>
+        <w:t>2. What are the four pillars of OOP?</w:t>
+      </w:r>
+    </w:p>
+    <w:p>
+      <w:r>
+        <w:rPr>
+          <w:b/>
+          <w:bCs/>
+        </w:rPr>
+        <w:t>Answer</w:t>
+      </w:r>
+      <w:r>
+        <w:t>: Encapsulation, Abstraction, Inheritance, Polymorphism.</w:t>
+      </w:r>
+    </w:p>
+    <w:p>
+      <w:pPr>
+        <w:rPr>
+          <w:b/>
+          <w:bCs/>
+        </w:rPr>
+      </w:pPr>
+      <w:r>
+        <w:rPr>
+          <w:b/>
+          <w:bCs/>
+        </w:rPr>
+        <w:t>3. What is a class in OOP?</w:t>
+      </w:r>
+    </w:p>
+    <w:p>
+      <w:r>
+        <w:rPr>
+          <w:b/>
+          <w:bCs/>
+        </w:rPr>
+        <w:t>Answer</w:t>
+      </w:r>
+      <w:r>
+        <w:t>: A blueprint for creating objects with properties and methods.</w:t>
+      </w:r>
+    </w:p>
+    <w:p>
+      <w:pPr>
+        <w:rPr>
+          <w:b/>
+          <w:bCs/>
+        </w:rPr>
+      </w:pPr>
+      <w:r>
+        <w:rPr>
+          <w:b/>
+          <w:bCs/>
+        </w:rPr>
+        <w:t>4. What is an object in OOP?</w:t>
+      </w:r>
+    </w:p>
+    <w:p>
+      <w:r>
+        <w:rPr>
+          <w:b/>
+          <w:bCs/>
+        </w:rPr>
+        <w:t>Answer</w:t>
+      </w:r>
+      <w:r>
+        <w:t>: An instance of a class containing data and behavior.</w:t>
+      </w:r>
+    </w:p>
+    <w:p>
+      <w:pPr>
+        <w:rPr>
+          <w:b/>
+          <w:bCs/>
+        </w:rPr>
+      </w:pPr>
+      <w:r>
+        <w:rPr>
+          <w:b/>
+          <w:bCs/>
+        </w:rPr>
+        <w:t>5. What is encapsulation?</w:t>
+      </w:r>
+    </w:p>
+    <w:p>
+      <w:r>
+        <w:rPr>
+          <w:b/>
+          <w:bCs/>
+        </w:rPr>
+        <w:t>Answer</w:t>
+      </w:r>
+      <w:r>
+        <w:t>: Bundling data and methods, restricting external access.</w:t>
+      </w:r>
+    </w:p>
+    <w:p>
+      <w:pPr>
+        <w:rPr>
+          <w:b/>
+          <w:bCs/>
+        </w:rPr>
+      </w:pPr>
+      <w:r>
+        <w:rPr>
+          <w:b/>
+          <w:bCs/>
+        </w:rPr>
+        <w:t>6. What is inheritance?</w:t>
+      </w:r>
+    </w:p>
+    <w:p>
+      <w:r>
+        <w:rPr>
+          <w:b/>
+          <w:bCs/>
+        </w:rPr>
+        <w:t>Answer</w:t>
+      </w:r>
+      <w:r>
+        <w:t>: Deriving new classes from existing ones to reuse code.</w:t>
+      </w:r>
+    </w:p>
+    <w:p>
+      <w:pPr>
+        <w:rPr>
+          <w:b/>
+          <w:bCs/>
+        </w:rPr>
+      </w:pPr>
+      <w:r>
+        <w:rPr>
+          <w:b/>
+          <w:bCs/>
+        </w:rPr>
+        <w:t>7. What is polymorphism?</w:t>
+      </w:r>
+    </w:p>
+    <w:p>
+      <w:r>
+        <w:rPr>
+          <w:b/>
+          <w:bCs/>
+        </w:rPr>
+        <w:t>Answer</w:t>
+      </w:r>
+      <w:r>
+        <w:t>: Treating objects of different classes as one common type.</w:t>
+      </w:r>
+    </w:p>
+    <w:p>
+      <w:pPr>
+        <w:rPr>
+          <w:b/>
+          <w:bCs/>
+        </w:rPr>
+      </w:pPr>
+      <w:r>
+        <w:rPr>
+          <w:b/>
+          <w:bCs/>
+        </w:rPr>
+        <w:t>8. What is abstraction?</w:t>
+      </w:r>
+    </w:p>
+    <w:p>
+      <w:r>
+        <w:rPr>
+          <w:b/>
+          <w:bCs/>
+        </w:rPr>
+        <w:t>Answer</w:t>
+      </w:r>
+      <w:r>
+        <w:t>: Hiding complex details, exposing only essential features.</w:t>
+      </w:r>
+    </w:p>
+    <w:p>
+      <w:pPr>
+        <w:rPr>
+          <w:b/>
+          <w:bCs/>
+        </w:rPr>
+      </w:pPr>
+      <w:r>
+        <w:rPr>
+          <w:b/>
+          <w:bCs/>
+        </w:rPr>
+        <w:t>9. What is method overriding?</w:t>
+      </w:r>
+    </w:p>
+    <w:p>
+      <w:r>
+        <w:rPr>
+          <w:b/>
+          <w:bCs/>
+        </w:rPr>
+        <w:t>Answer</w:t>
+      </w:r>
+      <w:r>
+        <w:t>: Redefining a parent class method in a subclass.</w:t>
+      </w:r>
+    </w:p>
+    <w:p>
+      <w:pPr>
+        <w:rPr>
+          <w:b/>
+          <w:bCs/>
+        </w:rPr>
+      </w:pPr>
+      <w:r>
+        <w:rPr>
+          <w:b/>
+          <w:bCs/>
+        </w:rPr>
+        <w:t>10. What is a constructor?</w:t>
+      </w:r>
+    </w:p>
+    <w:p>
+      <w:r>
+        <w:rPr>
+          <w:b/>
+          <w:bCs/>
+        </w:rPr>
+        <w:t>Answer</w:t>
+      </w:r>
+      <w:r>
+        <w:t>: A method called to initialize a new object instance.</w:t>
+      </w:r>
+    </w:p>
+    <w:p/>
     <w:sectPr>
       <w:pgSz w:w="12240" w:h="15840"/>
       <w:pgMar w:top="1440" w:right="1440" w:bottom="1440" w:left="1440" w:header="720" w:footer="720" w:gutter="0"/>
@@ -18,7 +290,7 @@
 </file>
 
 <file path=word/styles.xml><?xml version="1.0" encoding="utf-8"?>
-<w:styles xmlns:mc="http://schemas.openxmlformats.org/markup-compatibility/2006" xmlns:r="http://schemas.openxmlformats.org/officeDocument/2006/relationships" xmlns:w="http://schemas.openxmlformats.org/wordprocessingml/2006/main" xmlns:w14="http://schemas.microsoft.com/office/word/2010/wordml" xmlns:w15="http://schemas.microsoft.com/office/word/2012/wordml" xmlns:w16cex="http://schemas.microsoft.com/office/word/2018/wordml/cex" xmlns:w16cid="http://schemas.microsoft.com/office/word/2016/wordml/cid" xmlns:w16="http://schemas.microsoft.com/office/word/2018/wordml" xmlns:w16sdtdh="http://schemas.microsoft.com/office/word/2020/wordml/sdtdatahash" xmlns:w16se="http://schemas.microsoft.com/office/word/2015/wordml/symex" mc:Ignorable="w14 w15 w16se w16cid w16 w16cex w16sdtdh">
+<w:styles xmlns:mc="http://schemas.openxmlformats.org/markup-compatibility/2006" xmlns:r="http://schemas.openxmlformats.org/officeDocument/2006/relationships" xmlns:w="http://schemas.openxmlformats.org/wordprocessingml/2006/main" xmlns:w14="http://schemas.microsoft.com/office/word/2010/wordml" xmlns:w15="http://schemas.microsoft.com/office/word/2012/wordml" xmlns:w16cex="http://schemas.microsoft.com/office/word/2018/wordml/cex" xmlns:w16cid="http://schemas.microsoft.com/office/word/2016/wordml/cid" xmlns:w16="http://schemas.microsoft.com/office/word/2018/wordml" xmlns:w16du="http://schemas.microsoft.com/office/word/2023/wordml/word16du" xmlns:w16sdtdh="http://schemas.microsoft.com/office/word/2020/wordml/sdtdatahash" xmlns:w16se="http://schemas.microsoft.com/office/word/2015/wordml/symex" mc:Ignorable="w14 w15 w16se w16cid w16 w16cex w16sdtdh w16du">
   <w:docDefaults>
     <w:rPrDefault>
       <w:rPr>
@@ -464,7 +736,6 @@
     <w:next w:val="Normal"/>
     <w:link w:val="Heading3Char"/>
     <w:uiPriority w:val="9"/>
-    <w:semiHidden/>
     <w:unhideWhenUsed/>
     <w:qFormat/>
     <w:rsid w:val="00336E26"/>
@@ -614,7 +885,6 @@
   <w:style w:type="character" w:default="1" w:styleId="DefaultParagraphFont">
     <w:name w:val="Default Paragraph Font"/>
     <w:uiPriority w:val="1"/>
-    <w:semiHidden/>
     <w:unhideWhenUsed/>
   </w:style>
   <w:style w:type="table" w:default="1" w:styleId="TableNormal">
@@ -670,7 +940,6 @@
     <w:basedOn w:val="DefaultParagraphFont"/>
     <w:link w:val="Heading3"/>
     <w:uiPriority w:val="9"/>
-    <w:semiHidden/>
     <w:rsid w:val="00336E26"/>
     <w:rPr>
       <w:rFonts w:eastAsiaTheme="majorEastAsia" w:cstheme="majorBidi"/>

</xml_diff>